<commit_message>
Especificação de requisitos atualizada
</commit_message>
<xml_diff>
--- a/PrimeiraAplicacao/docs/analise/especificacao/Especificação_de_Requisitos.docx
+++ b/PrimeiraAplicacao/docs/analise/especificacao/Especificação_de_Requisitos.docx
@@ -304,8 +304,6 @@
         </w:rPr>
         <w:t xml:space="preserve">   </w:t>
       </w:r>
-      <w:bookmarkStart w:id="0" w:name="_GoBack"/>
-      <w:bookmarkEnd w:id="0"/>
       <w:r>
         <w:rPr>
           <w:rFonts w:ascii="Arial" w:hAnsi="Arial" w:cs="Arial"/>
@@ -3351,6 +3349,7 @@
                 <w:sz w:val="24"/>
                 <w:szCs w:val="24"/>
               </w:rPr>
+              <w:lastRenderedPageBreak/>
               <w:t>UC2</w:t>
             </w:r>
           </w:p>
@@ -4082,7 +4081,17 @@
                 <w:sz w:val="24"/>
                 <w:szCs w:val="24"/>
               </w:rPr>
-              <w:t>O sistema deve permitir a localização de um ponto específico através de pesquisa.</w:t>
+              <w:t>O sistema deve per</w:t>
+            </w:r>
+            <w:bookmarkStart w:id="0" w:name="_GoBack"/>
+            <w:bookmarkEnd w:id="0"/>
+            <w:r>
+              <w:rPr>
+                <w:rFonts w:ascii="Arial" w:hAnsi="Arial" w:cs="Arial"/>
+                <w:sz w:val="24"/>
+                <w:szCs w:val="24"/>
+              </w:rPr>
+              <w:t>mitir a localização de um ponto específico através de pesquisa.</w:t>
             </w:r>
           </w:p>
         </w:tc>
@@ -4804,17 +4813,6 @@
           <w:lang w:eastAsia="pt-BR"/>
         </w:rPr>
       </w:pPr>
-    </w:p>
-    <w:p>
-      <w:pPr>
-        <w:spacing w:after="120"/>
-        <w:rPr>
-          <w:rFonts w:ascii="Arial" w:hAnsi="Arial" w:cs="Arial"/>
-          <w:b/>
-          <w:sz w:val="24"/>
-          <w:szCs w:val="24"/>
-        </w:rPr>
-      </w:pPr>
       <w:r>
         <w:rPr>
           <w:rFonts w:ascii="Arial" w:hAnsi="Arial" w:cs="Arial"/>
@@ -4826,9 +4824,9 @@
         </w:rPr>
         <w:drawing>
           <wp:inline distT="0" distB="0" distL="0" distR="0">
-            <wp:extent cx="5876925" cy="2520705"/>
+            <wp:extent cx="5400040" cy="4945380"/>
             <wp:effectExtent l="0" t="0" r="0" b="0"/>
-            <wp:docPr id="39" name="Imagem 39"/>
+            <wp:docPr id="44" name="Imagem 44"/>
             <wp:cNvGraphicFramePr>
               <a:graphicFrameLocks xmlns:a="http://schemas.openxmlformats.org/drawingml/2006/main" noChangeAspect="1"/>
             </wp:cNvGraphicFramePr>
@@ -4836,10 +4834,10 @@
               <a:graphicData uri="http://schemas.openxmlformats.org/drawingml/2006/picture">
                 <pic:pic xmlns:pic="http://schemas.openxmlformats.org/drawingml/2006/picture">
                   <pic:nvPicPr>
-                    <pic:cNvPr id="39" name="Diagrama de classe.jpg"/>
+                    <pic:cNvPr id="44" name="Diagrama de classe.png"/>
                     <pic:cNvPicPr/>
                   </pic:nvPicPr>
-                  <pic:blipFill rotWithShape="1">
+                  <pic:blipFill>
                     <a:blip r:embed="rId9" cstate="print">
                       <a:extLst>
                         <a:ext uri="{28A0092B-C50C-407E-A947-70E740481C1C}">
@@ -4847,25 +4845,18 @@
                         </a:ext>
                       </a:extLst>
                     </a:blip>
-                    <a:srcRect l="3351" t="2649" r="23448" b="44947"/>
-                    <a:stretch/>
+                    <a:stretch>
+                      <a:fillRect/>
+                    </a:stretch>
                   </pic:blipFill>
-                  <pic:spPr bwMode="auto">
+                  <pic:spPr>
                     <a:xfrm>
                       <a:off x="0" y="0"/>
-                      <a:ext cx="5886227" cy="2524695"/>
+                      <a:ext cx="5400040" cy="4945380"/>
                     </a:xfrm>
                     <a:prstGeom prst="rect">
                       <a:avLst/>
                     </a:prstGeom>
-                    <a:ln>
-                      <a:noFill/>
-                    </a:ln>
-                    <a:extLst>
-                      <a:ext uri="{53640926-AAD7-44D8-BBD7-CCE9431645EC}">
-                        <a14:shadowObscured xmlns:a14="http://schemas.microsoft.com/office/drawing/2010/main"/>
-                      </a:ext>
-                    </a:extLst>
                   </pic:spPr>
                 </pic:pic>
               </a:graphicData>
@@ -4884,292 +4875,6 @@
           <w:sz w:val="24"/>
           <w:szCs w:val="24"/>
           <w:lang w:eastAsia="pt-BR"/>
-        </w:rPr>
-      </w:pPr>
-    </w:p>
-    <w:p>
-      <w:pPr>
-        <w:spacing w:after="120"/>
-        <w:rPr>
-          <w:rFonts w:ascii="Arial" w:hAnsi="Arial" w:cs="Arial"/>
-          <w:b/>
-          <w:sz w:val="24"/>
-          <w:szCs w:val="24"/>
-        </w:rPr>
-      </w:pPr>
-      <w:r>
-        <w:rPr>
-          <w:rFonts w:ascii="Arial" w:hAnsi="Arial" w:cs="Arial"/>
-          <w:b/>
-          <w:noProof/>
-          <w:sz w:val="24"/>
-          <w:szCs w:val="24"/>
-          <w:lang w:eastAsia="pt-BR"/>
-        </w:rPr>
-        <w:drawing>
-          <wp:inline distT="0" distB="0" distL="0" distR="0">
-            <wp:extent cx="5905500" cy="1934560"/>
-            <wp:effectExtent l="0" t="0" r="0" b="0"/>
-            <wp:docPr id="40" name="Imagem 40"/>
-            <wp:cNvGraphicFramePr>
-              <a:graphicFrameLocks xmlns:a="http://schemas.openxmlformats.org/drawingml/2006/main" noChangeAspect="1"/>
-            </wp:cNvGraphicFramePr>
-            <a:graphic xmlns:a="http://schemas.openxmlformats.org/drawingml/2006/main">
-              <a:graphicData uri="http://schemas.openxmlformats.org/drawingml/2006/picture">
-                <pic:pic xmlns:pic="http://schemas.openxmlformats.org/drawingml/2006/picture">
-                  <pic:nvPicPr>
-                    <pic:cNvPr id="40" name="Diagrama de classe.jpg"/>
-                    <pic:cNvPicPr/>
-                  </pic:nvPicPr>
-                  <pic:blipFill rotWithShape="1">
-                    <a:blip r:embed="rId9" cstate="print">
-                      <a:extLst>
-                        <a:ext uri="{28A0092B-C50C-407E-A947-70E740481C1C}">
-                          <a14:useLocalDpi xmlns:a14="http://schemas.microsoft.com/office/drawing/2010/main" val="0"/>
-                        </a:ext>
-                      </a:extLst>
-                    </a:blip>
-                    <a:srcRect l="3176" t="56232" r="25211" b="4612"/>
-                    <a:stretch/>
-                  </pic:blipFill>
-                  <pic:spPr bwMode="auto">
-                    <a:xfrm>
-                      <a:off x="0" y="0"/>
-                      <a:ext cx="5918369" cy="1938776"/>
-                    </a:xfrm>
-                    <a:prstGeom prst="rect">
-                      <a:avLst/>
-                    </a:prstGeom>
-                    <a:ln>
-                      <a:noFill/>
-                    </a:ln>
-                    <a:extLst>
-                      <a:ext uri="{53640926-AAD7-44D8-BBD7-CCE9431645EC}">
-                        <a14:shadowObscured xmlns:a14="http://schemas.microsoft.com/office/drawing/2010/main"/>
-                      </a:ext>
-                    </a:extLst>
-                  </pic:spPr>
-                </pic:pic>
-              </a:graphicData>
-            </a:graphic>
-          </wp:inline>
-        </w:drawing>
-      </w:r>
-    </w:p>
-    <w:p>
-      <w:pPr>
-        <w:spacing w:after="120"/>
-        <w:rPr>
-          <w:rFonts w:ascii="Arial" w:hAnsi="Arial" w:cs="Arial"/>
-          <w:b/>
-          <w:noProof/>
-          <w:sz w:val="24"/>
-          <w:szCs w:val="24"/>
-          <w:lang w:eastAsia="pt-BR"/>
-        </w:rPr>
-      </w:pPr>
-    </w:p>
-    <w:p>
-      <w:pPr>
-        <w:spacing w:after="120"/>
-        <w:rPr>
-          <w:rFonts w:ascii="Arial" w:hAnsi="Arial" w:cs="Arial"/>
-          <w:b/>
-          <w:noProof/>
-          <w:sz w:val="24"/>
-          <w:szCs w:val="24"/>
-          <w:lang w:eastAsia="pt-BR"/>
-        </w:rPr>
-      </w:pPr>
-    </w:p>
-    <w:p>
-      <w:pPr>
-        <w:spacing w:after="120"/>
-        <w:rPr>
-          <w:rFonts w:ascii="Arial" w:hAnsi="Arial" w:cs="Arial"/>
-          <w:b/>
-          <w:noProof/>
-          <w:sz w:val="24"/>
-          <w:szCs w:val="24"/>
-          <w:lang w:eastAsia="pt-BR"/>
-        </w:rPr>
-      </w:pPr>
-      <w:r>
-        <w:rPr>
-          <w:rFonts w:ascii="Arial" w:hAnsi="Arial" w:cs="Arial"/>
-          <w:b/>
-          <w:sz w:val="24"/>
-          <w:szCs w:val="24"/>
-        </w:rPr>
-        <w:t xml:space="preserve">     </w:t>
-      </w:r>
-      <w:r>
-        <w:rPr>
-          <w:rFonts w:ascii="Arial" w:hAnsi="Arial" w:cs="Arial"/>
-          <w:b/>
-          <w:noProof/>
-          <w:sz w:val="24"/>
-          <w:szCs w:val="24"/>
-          <w:lang w:eastAsia="pt-BR"/>
-        </w:rPr>
-        <w:drawing>
-          <wp:inline distT="0" distB="0" distL="0" distR="0">
-            <wp:extent cx="2980985" cy="1314450"/>
-            <wp:effectExtent l="0" t="0" r="0" b="0"/>
-            <wp:docPr id="41" name="Imagem 41"/>
-            <wp:cNvGraphicFramePr>
-              <a:graphicFrameLocks xmlns:a="http://schemas.openxmlformats.org/drawingml/2006/main" noChangeAspect="1"/>
-            </wp:cNvGraphicFramePr>
-            <a:graphic xmlns:a="http://schemas.openxmlformats.org/drawingml/2006/main">
-              <a:graphicData uri="http://schemas.openxmlformats.org/drawingml/2006/picture">
-                <pic:pic xmlns:pic="http://schemas.openxmlformats.org/drawingml/2006/picture">
-                  <pic:nvPicPr>
-                    <pic:cNvPr id="41" name="Diagrama de classe.jpg"/>
-                    <pic:cNvPicPr/>
-                  </pic:nvPicPr>
-                  <pic:blipFill rotWithShape="1">
-                    <a:blip r:embed="rId9">
-                      <a:extLst>
-                        <a:ext uri="{28A0092B-C50C-407E-A947-70E740481C1C}">
-                          <a14:useLocalDpi xmlns:a14="http://schemas.microsoft.com/office/drawing/2010/main" val="0"/>
-                        </a:ext>
-                      </a:extLst>
-                    </a:blip>
-                    <a:srcRect l="76551" t="5594" r="1047" b="77919"/>
-                    <a:stretch/>
-                  </pic:blipFill>
-                  <pic:spPr bwMode="auto">
-                    <a:xfrm>
-                      <a:off x="0" y="0"/>
-                      <a:ext cx="2987515" cy="1317329"/>
-                    </a:xfrm>
-                    <a:prstGeom prst="rect">
-                      <a:avLst/>
-                    </a:prstGeom>
-                    <a:ln>
-                      <a:noFill/>
-                    </a:ln>
-                    <a:extLst>
-                      <a:ext uri="{53640926-AAD7-44D8-BBD7-CCE9431645EC}">
-                        <a14:shadowObscured xmlns:a14="http://schemas.microsoft.com/office/drawing/2010/main"/>
-                      </a:ext>
-                    </a:extLst>
-                  </pic:spPr>
-                </pic:pic>
-              </a:graphicData>
-            </a:graphic>
-          </wp:inline>
-        </w:drawing>
-      </w:r>
-      <w:r>
-        <w:rPr>
-          <w:rFonts w:ascii="Arial" w:hAnsi="Arial" w:cs="Arial"/>
-          <w:b/>
-          <w:sz w:val="24"/>
-          <w:szCs w:val="24"/>
-        </w:rPr>
-        <w:t xml:space="preserve">                  </w:t>
-      </w:r>
-      <w:r>
-        <w:rPr>
-          <w:rFonts w:ascii="Arial" w:hAnsi="Arial" w:cs="Arial"/>
-          <w:b/>
-          <w:noProof/>
-          <w:sz w:val="24"/>
-          <w:szCs w:val="24"/>
-          <w:lang w:eastAsia="pt-BR"/>
-        </w:rPr>
-        <w:drawing>
-          <wp:inline distT="0" distB="0" distL="0" distR="0" wp14:anchorId="3D2A7317" wp14:editId="208E11D9">
-            <wp:extent cx="1419225" cy="1345817"/>
-            <wp:effectExtent l="0" t="0" r="0" b="0"/>
-            <wp:docPr id="42" name="Imagem 42"/>
-            <wp:cNvGraphicFramePr>
-              <a:graphicFrameLocks xmlns:a="http://schemas.openxmlformats.org/drawingml/2006/main" noChangeAspect="1"/>
-            </wp:cNvGraphicFramePr>
-            <a:graphic xmlns:a="http://schemas.openxmlformats.org/drawingml/2006/main">
-              <a:graphicData uri="http://schemas.openxmlformats.org/drawingml/2006/picture">
-                <pic:pic xmlns:pic="http://schemas.openxmlformats.org/drawingml/2006/picture">
-                  <pic:nvPicPr>
-                    <pic:cNvPr id="42" name="Diagrama de classe.jpg"/>
-                    <pic:cNvPicPr/>
-                  </pic:nvPicPr>
-                  <pic:blipFill rotWithShape="1">
-                    <a:blip r:embed="rId9">
-                      <a:extLst>
-                        <a:ext uri="{28A0092B-C50C-407E-A947-70E740481C1C}">
-                          <a14:useLocalDpi xmlns:a14="http://schemas.microsoft.com/office/drawing/2010/main" val="0"/>
-                        </a:ext>
-                      </a:extLst>
-                    </a:blip>
-                    <a:srcRect l="80433" t="28852" r="9337" b="54956"/>
-                    <a:stretch/>
-                  </pic:blipFill>
-                  <pic:spPr bwMode="auto">
-                    <a:xfrm>
-                      <a:off x="0" y="0"/>
-                      <a:ext cx="1426933" cy="1353126"/>
-                    </a:xfrm>
-                    <a:prstGeom prst="rect">
-                      <a:avLst/>
-                    </a:prstGeom>
-                    <a:ln>
-                      <a:noFill/>
-                    </a:ln>
-                    <a:extLst>
-                      <a:ext uri="{53640926-AAD7-44D8-BBD7-CCE9431645EC}">
-                        <a14:shadowObscured xmlns:a14="http://schemas.microsoft.com/office/drawing/2010/main"/>
-                      </a:ext>
-                    </a:extLst>
-                  </pic:spPr>
-                </pic:pic>
-              </a:graphicData>
-            </a:graphic>
-          </wp:inline>
-        </w:drawing>
-      </w:r>
-    </w:p>
-    <w:p>
-      <w:pPr>
-        <w:spacing w:after="120"/>
-        <w:rPr>
-          <w:rFonts w:ascii="Arial" w:hAnsi="Arial" w:cs="Arial"/>
-          <w:b/>
-          <w:sz w:val="24"/>
-          <w:szCs w:val="24"/>
-        </w:rPr>
-      </w:pPr>
-    </w:p>
-    <w:p>
-      <w:pPr>
-        <w:spacing w:after="120"/>
-        <w:rPr>
-          <w:rFonts w:ascii="Arial" w:hAnsi="Arial" w:cs="Arial"/>
-          <w:b/>
-          <w:sz w:val="24"/>
-          <w:szCs w:val="24"/>
-        </w:rPr>
-      </w:pPr>
-    </w:p>
-    <w:p>
-      <w:pPr>
-        <w:spacing w:after="120"/>
-        <w:rPr>
-          <w:rFonts w:ascii="Arial" w:hAnsi="Arial" w:cs="Arial"/>
-          <w:b/>
-          <w:sz w:val="24"/>
-          <w:szCs w:val="24"/>
-        </w:rPr>
-      </w:pPr>
-    </w:p>
-    <w:p>
-      <w:pPr>
-        <w:spacing w:after="120"/>
-        <w:rPr>
-          <w:rFonts w:ascii="Arial" w:hAnsi="Arial" w:cs="Arial"/>
-          <w:b/>
-          <w:sz w:val="24"/>
-          <w:szCs w:val="24"/>
         </w:rPr>
       </w:pPr>
     </w:p>
@@ -5402,6 +5107,7 @@
           <w:szCs w:val="24"/>
           <w:lang w:eastAsia="pt-BR"/>
         </w:rPr>
+        <w:lastRenderedPageBreak/>
         <w:pict>
           <v:shape id="_x0000_s1027" type="#_x0000_t32" style="position:absolute;margin-left:72.45pt;margin-top:68.75pt;width:19.5pt;height:0;z-index:251659264" o:connectortype="straight">
             <v:stroke endarrow="block"/>
@@ -6094,6 +5800,7 @@
                 <w:rFonts w:ascii="Arial" w:hAnsi="Arial" w:cs="Arial"/>
                 <w:sz w:val="24"/>
               </w:rPr>
+              <w:lastRenderedPageBreak/>
               <w:t>Passos:</w:t>
             </w:r>
           </w:p>
@@ -6606,6 +6313,7 @@
           <w:szCs w:val="24"/>
           <w:lang w:eastAsia="pt-BR"/>
         </w:rPr>
+        <w:lastRenderedPageBreak/>
         <w:pict>
           <v:shape id="_x0000_s1028" type="#_x0000_t32" style="position:absolute;margin-left:204.45pt;margin-top:63.2pt;width:17.25pt;height:.75pt;z-index:251660288" o:connectortype="straight">
             <v:stroke endarrow="block"/>
@@ -7282,6 +6990,7 @@
           <w:szCs w:val="24"/>
           <w:lang w:eastAsia="pt-BR"/>
         </w:rPr>
+        <w:lastRenderedPageBreak/>
         <w:pict>
           <v:shape id="_x0000_s1030" type="#_x0000_t32" style="position:absolute;margin-left:204.45pt;margin-top:64.25pt;width:23.25pt;height:.75pt;flip:y;z-index:251662336" o:connectortype="straight">
             <v:stroke endarrow="block"/>
@@ -8126,6 +7835,7 @@
           <w:szCs w:val="24"/>
           <w:lang w:eastAsia="pt-BR"/>
         </w:rPr>
+        <w:lastRenderedPageBreak/>
         <w:drawing>
           <wp:inline distT="0" distB="0" distL="0" distR="0">
             <wp:extent cx="6396164" cy="1162050"/>
@@ -8847,6 +8557,7 @@
           <w:sz w:val="24"/>
           <w:szCs w:val="24"/>
         </w:rPr>
+        <w:lastRenderedPageBreak/>
         <w:t>Fluxo alternativo</w:t>
       </w:r>
     </w:p>
@@ -9599,6 +9310,7 @@
           <w:szCs w:val="24"/>
           <w:lang w:eastAsia="pt-BR"/>
         </w:rPr>
+        <w:lastRenderedPageBreak/>
         <w:drawing>
           <wp:inline distT="0" distB="0" distL="0" distR="0">
             <wp:extent cx="5400040" cy="2246630"/>
@@ -10077,6 +9789,7 @@
           <w:szCs w:val="24"/>
           <w:lang w:eastAsia="pt-BR"/>
         </w:rPr>
+        <w:lastRenderedPageBreak/>
         <w:drawing>
           <wp:inline distT="0" distB="0" distL="0" distR="0">
             <wp:extent cx="5486400" cy="2910940"/>
@@ -10503,6 +10216,7 @@
                 <w:rFonts w:ascii="Arial" w:hAnsi="Arial" w:cs="Arial"/>
                 <w:sz w:val="24"/>
               </w:rPr>
+              <w:lastRenderedPageBreak/>
               <w:t>Passos:</w:t>
             </w:r>
           </w:p>
@@ -11016,6 +10730,7 @@
           <w:szCs w:val="24"/>
           <w:lang w:eastAsia="pt-BR"/>
         </w:rPr>
+        <w:lastRenderedPageBreak/>
         <w:pict>
           <v:shape id="_x0000_s1037" type="#_x0000_t32" style="position:absolute;margin-left:211.95pt;margin-top:70.25pt;width:18.75pt;height:0;z-index:251670528" o:connectortype="straight">
             <v:stroke endarrow="block"/>
@@ -11539,6 +11254,7 @@
           <w:szCs w:val="24"/>
           <w:lang w:eastAsia="pt-BR"/>
         </w:rPr>
+        <w:lastRenderedPageBreak/>
         <w:pict>
           <v:shape id="_x0000_s1039" type="#_x0000_t32" style="position:absolute;margin-left:91.2pt;margin-top:64.65pt;width:15pt;height:0;z-index:251672576" o:connectortype="straight">
             <v:stroke endarrow="block"/>
@@ -11924,7 +11640,7 @@
           <w:rPr>
             <w:noProof/>
           </w:rPr>
-          <w:t>2</w:t>
+          <w:t>9</w:t>
         </w:r>
         <w:r>
           <w:rPr>
@@ -15026,7 +14742,7 @@
 </file>
 
 <file path=customXml/itemProps1.xml><?xml version="1.0" encoding="utf-8"?>
-<ds:datastoreItem xmlns:ds="http://schemas.openxmlformats.org/officeDocument/2006/customXml" ds:itemID="{A5B81610-9DF3-4295-A5BD-DD9027520287}">
+<ds:datastoreItem xmlns:ds="http://schemas.openxmlformats.org/officeDocument/2006/customXml" ds:itemID="{12D99839-6416-48D2-AE20-32F9DC1E8FD8}">
   <ds:schemaRefs>
     <ds:schemaRef ds:uri="http://schemas.openxmlformats.org/officeDocument/2006/bibliography"/>
   </ds:schemaRefs>

</xml_diff>